<commit_message>
Added explanation regarding the lab changes
</commit_message>
<xml_diff>
--- a/Lab 2/ITMD411_Laura_Lab2_Documentation.docx
+++ b/Lab 2/ITMD411_Laura_Lab2_Documentation.docx
@@ -116,8 +116,143 @@
           </wp:inline>
         </w:drawing>
       </w:r>
+    </w:p>
+    <w:p>
+      <w:pPr>
+        <w:rPr>
+          <w:rFonts w:ascii="Verdana" w:hAnsi="Verdana" w:cs="Times New Roman"/>
+          <w:sz w:val="24"/>
+          <w:szCs w:val="24"/>
+        </w:rPr>
+      </w:pPr>
+      <w:r>
+        <w:rPr>
+          <w:rFonts w:ascii="Verdana" w:hAnsi="Verdana" w:cs="Times New Roman"/>
+          <w:sz w:val="24"/>
+          <w:szCs w:val="24"/>
+        </w:rPr>
+        <w:t xml:space="preserve">This is the result from </w:t>
+      </w:r>
+      <w:proofErr w:type="spellStart"/>
+      <w:proofErr w:type="gramStart"/>
+      <w:r>
+        <w:rPr>
+          <w:rFonts w:ascii="Verdana" w:hAnsi="Verdana" w:cs="Times New Roman"/>
+          <w:sz w:val="24"/>
+          <w:szCs w:val="24"/>
+        </w:rPr>
+        <w:t>printData</w:t>
+      </w:r>
+      <w:proofErr w:type="spellEnd"/>
+      <w:r>
+        <w:rPr>
+          <w:rFonts w:ascii="Verdana" w:hAnsi="Verdana" w:cs="Times New Roman"/>
+          <w:sz w:val="24"/>
+          <w:szCs w:val="24"/>
+        </w:rPr>
+        <w:t>(</w:t>
+      </w:r>
+      <w:proofErr w:type="gramEnd"/>
+      <w:r>
+        <w:rPr>
+          <w:rFonts w:ascii="Verdana" w:hAnsi="Verdana" w:cs="Times New Roman"/>
+          <w:sz w:val="24"/>
+          <w:szCs w:val="24"/>
+        </w:rPr>
+        <w:t xml:space="preserve">). In order to create neat columns, I had to modify the ID column by removing ‘id’ from each object. It was redundant and shifted the other columns. I also adjusted the income column to display up to three decimal points since it was also disrupting the neat column formatting. </w:t>
+      </w:r>
+    </w:p>
+    <w:p>
+      <w:pPr>
+        <w:rPr>
+          <w:rFonts w:ascii="Verdana" w:hAnsi="Verdana" w:cs="Times New Roman"/>
+          <w:sz w:val="24"/>
+          <w:szCs w:val="24"/>
+        </w:rPr>
+      </w:pPr>
+    </w:p>
+    <w:p>
+      <w:pPr>
+        <w:rPr>
+          <w:rFonts w:ascii="Verdana" w:hAnsi="Verdana" w:cs="Times New Roman"/>
+          <w:sz w:val="24"/>
+          <w:szCs w:val="24"/>
+        </w:rPr>
+      </w:pPr>
+      <w:r>
+        <w:rPr>
+          <w:rFonts w:ascii="Verdana" w:hAnsi="Verdana" w:cs="Times New Roman"/>
+          <w:b/>
+          <w:bCs/>
+          <w:sz w:val="24"/>
+          <w:szCs w:val="24"/>
+        </w:rPr>
+        <w:t>Note:</w:t>
+      </w:r>
+      <w:r>
+        <w:rPr>
+          <w:rFonts w:ascii="Verdana" w:hAnsi="Verdana" w:cs="Times New Roman"/>
+          <w:sz w:val="24"/>
+          <w:szCs w:val="24"/>
+        </w:rPr>
+        <w:t xml:space="preserve"> In this lab, I had foun</w:t>
+      </w:r>
       <w:bookmarkStart w:id="0" w:name="_GoBack"/>
       <w:bookmarkEnd w:id="0"/>
+      <w:r>
+        <w:rPr>
+          <w:rFonts w:ascii="Verdana" w:hAnsi="Verdana" w:cs="Times New Roman"/>
+          <w:sz w:val="24"/>
+          <w:szCs w:val="24"/>
+        </w:rPr>
+        <w:t xml:space="preserve">d it unnecessary to have three separate functions to accomplish this task. I ended up combining the functions </w:t>
+      </w:r>
+      <w:proofErr w:type="spellStart"/>
+      <w:proofErr w:type="gramStart"/>
+      <w:r>
+        <w:rPr>
+          <w:rFonts w:ascii="Verdana" w:hAnsi="Verdana" w:cs="Times New Roman"/>
+          <w:sz w:val="24"/>
+          <w:szCs w:val="24"/>
+        </w:rPr>
+        <w:t>readData</w:t>
+      </w:r>
+      <w:proofErr w:type="spellEnd"/>
+      <w:r>
+        <w:rPr>
+          <w:rFonts w:ascii="Verdana" w:hAnsi="Verdana" w:cs="Times New Roman"/>
+          <w:sz w:val="24"/>
+          <w:szCs w:val="24"/>
+        </w:rPr>
+        <w:t>(</w:t>
+      </w:r>
+      <w:proofErr w:type="gramEnd"/>
+      <w:r>
+        <w:rPr>
+          <w:rFonts w:ascii="Verdana" w:hAnsi="Verdana" w:cs="Times New Roman"/>
+          <w:sz w:val="24"/>
+          <w:szCs w:val="24"/>
+        </w:rPr>
+        <w:t xml:space="preserve">) and </w:t>
+      </w:r>
+      <w:proofErr w:type="spellStart"/>
+      <w:r>
+        <w:rPr>
+          <w:rFonts w:ascii="Verdana" w:hAnsi="Verdana" w:cs="Times New Roman"/>
+          <w:sz w:val="24"/>
+          <w:szCs w:val="24"/>
+        </w:rPr>
+        <w:t>processData</w:t>
+      </w:r>
+      <w:proofErr w:type="spellEnd"/>
+      <w:r>
+        <w:rPr>
+          <w:rFonts w:ascii="Verdana" w:hAnsi="Verdana" w:cs="Times New Roman"/>
+          <w:sz w:val="24"/>
+          <w:szCs w:val="24"/>
+        </w:rPr>
+        <w:t xml:space="preserve">(). I have spoken to the professor regarding this change and was told he would verify with you. Aside from that, everything else is the same. </w:t>
+      </w:r>
     </w:p>
     <w:sectPr>
       <w:pgSz w:w="12240" w:h="15840"/>
@@ -252,6 +387,7 @@
     <w:lsdException w:name="HTML Sample" w:semiHidden="1" w:unhideWhenUsed="1"/>
     <w:lsdException w:name="HTML Typewriter" w:semiHidden="1" w:unhideWhenUsed="1"/>
     <w:lsdException w:name="HTML Variable" w:semiHidden="1" w:unhideWhenUsed="1"/>
+    <w:lsdException w:name="Normal Table" w:semiHidden="1" w:unhideWhenUsed="1"/>
     <w:lsdException w:name="annotation subject" w:semiHidden="1" w:unhideWhenUsed="1"/>
     <w:lsdException w:name="No List" w:semiHidden="1" w:unhideWhenUsed="1"/>
     <w:lsdException w:name="Outline List 1" w:semiHidden="1" w:unhideWhenUsed="1"/>
@@ -298,8 +434,10 @@
     <w:lsdException w:name="Table Subtle 2" w:semiHidden="1" w:unhideWhenUsed="1"/>
     <w:lsdException w:name="Table Web 1" w:semiHidden="1" w:unhideWhenUsed="1"/>
     <w:lsdException w:name="Table Web 2" w:semiHidden="1" w:unhideWhenUsed="1"/>
+    <w:lsdException w:name="Table Web 3" w:semiHidden="1" w:unhideWhenUsed="1"/>
     <w:lsdException w:name="Balloon Text" w:semiHidden="1" w:unhideWhenUsed="1"/>
     <w:lsdException w:name="Table Grid" w:uiPriority="39"/>
+    <w:lsdException w:name="Table Theme" w:semiHidden="1" w:unhideWhenUsed="1"/>
     <w:lsdException w:name="Placeholder Text" w:semiHidden="1"/>
     <w:lsdException w:name="No Spacing" w:uiPriority="1" w:qFormat="1"/>
     <w:lsdException w:name="Light Shading" w:uiPriority="60"/>

</xml_diff>